<commit_message>
Site updated: 2021-09-19 14:52:16
</commit_message>
<xml_diff>
--- a/files/post_source/双曲线入门.docx
+++ b/files/post_source/双曲线入门.docx
@@ -6,6 +6,8 @@
       <w:pPr>
         <w:rPr>
           <w:rFonts w:ascii="微软雅黑 Light" w:eastAsia="微软雅黑 Light" w:hAnsi="微软雅黑 Light"/>
+          <w:b/>
+          <w:bCs/>
         </w:rPr>
       </w:pPr>
       <w:r>
@@ -23,210 +25,222 @@
       <w:r>
         <w:rPr>
           <w:rFonts w:ascii="微软雅黑 Light" w:eastAsia="微软雅黑 Light" w:hAnsi="微软雅黑 Light"/>
+          <w:b/>
+          <w:bCs/>
         </w:rPr>
         <w:tab/>
       </w:r>
       <w:r>
         <w:rPr>
           <w:rFonts w:ascii="微软雅黑 Light" w:eastAsia="微软雅黑 Light" w:hAnsi="微软雅黑 Light" w:hint="eastAsia"/>
-        </w:rPr>
-        <w:t>双曲线の一点笔记</w:t>
-      </w:r>
-    </w:p>
-    <w:p>
-      <w:pPr>
-        <w:rPr>
-          <w:rFonts w:ascii="微软雅黑 Light" w:eastAsia="微软雅黑 Light" w:hAnsi="微软雅黑 Light"/>
-        </w:rPr>
-      </w:pPr>
-      <w:r>
-        <w:rPr>
-          <w:rFonts w:ascii="微软雅黑 Light" w:eastAsia="微软雅黑 Light" w:hAnsi="微软雅黑 Light" w:hint="eastAsia"/>
+          <w:b/>
+          <w:bCs/>
+        </w:rPr>
+        <w:t>双曲线</w:t>
+      </w:r>
+      <w:r>
+        <w:rPr>
+          <w:rFonts w:ascii="微软雅黑 Light" w:eastAsia="微软雅黑 Light" w:hAnsi="微软雅黑 Light" w:hint="eastAsia"/>
+          <w:b/>
+          <w:bCs/>
+        </w:rPr>
+        <w:t>入门</w:t>
+      </w:r>
+    </w:p>
+    <w:p>
+      <w:pPr>
+        <w:rPr>
+          <w:rFonts w:ascii="微软雅黑 Light" w:eastAsia="微软雅黑 Light" w:hAnsi="微软雅黑 Light"/>
+          <w:b/>
+          <w:bCs/>
+        </w:rPr>
+      </w:pPr>
+      <w:r>
+        <w:rPr>
+          <w:rFonts w:ascii="微软雅黑 Light" w:eastAsia="微软雅黑 Light" w:hAnsi="微软雅黑 Light"/>
+          <w:b/>
+          <w:bCs/>
+        </w:rPr>
+        <w:t xml:space="preserve"># </w:t>
+      </w:r>
+      <w:r>
+        <w:rPr>
+          <w:rFonts w:ascii="微软雅黑 Light" w:eastAsia="微软雅黑 Light" w:hAnsi="微软雅黑 Light" w:hint="eastAsia"/>
+          <w:b/>
+          <w:bCs/>
+        </w:rPr>
+        <w:t>两种特殊的双曲线</w:t>
+      </w:r>
+    </w:p>
+    <w:p>
+      <w:pPr>
+        <w:rPr>
+          <w:rFonts w:ascii="微软雅黑 Light" w:eastAsia="微软雅黑 Light" w:hAnsi="微软雅黑 Light"/>
+        </w:rPr>
+      </w:pPr>
+      <w:r>
+        <w:rPr>
+          <w:rFonts w:ascii="微软雅黑 Light" w:eastAsia="微软雅黑 Light" w:hAnsi="微软雅黑 Light" w:hint="eastAsia"/>
+        </w:rPr>
+        <w:t>①等轴双曲线</w:t>
+      </w:r>
+      <w:r>
+        <w:rPr>
+          <w:rFonts w:ascii="微软雅黑 Light" w:eastAsia="微软雅黑 Light" w:hAnsi="微软雅黑 Light" w:hint="eastAsia"/>
+        </w:rPr>
+        <w:t>：实半轴与虚半轴相等，a</w:t>
+      </w:r>
+      <w:r>
+        <w:rPr>
+          <w:rFonts w:ascii="微软雅黑 Light" w:eastAsia="微软雅黑 Light" w:hAnsi="微软雅黑 Light"/>
+        </w:rPr>
+        <w:t>=b</w:t>
+      </w:r>
+    </w:p>
+    <w:p>
+      <w:pPr>
+        <w:rPr>
+          <w:rFonts w:ascii="微软雅黑 Light" w:eastAsia="微软雅黑 Light" w:hAnsi="微软雅黑 Light"/>
+        </w:rPr>
+      </w:pPr>
+      <w:r>
+        <w:rPr>
+          <w:rFonts w:ascii="微软雅黑 Light" w:eastAsia="微软雅黑 Light" w:hAnsi="微软雅黑 Light" w:hint="eastAsia"/>
+        </w:rPr>
+        <w:t>②共轭双曲线</w:t>
+      </w:r>
+      <w:r>
+        <w:rPr>
+          <w:rFonts w:ascii="微软雅黑 Light" w:eastAsia="微软雅黑 Light" w:hAnsi="微软雅黑 Light" w:hint="eastAsia"/>
+        </w:rPr>
+        <w:t>：一条双曲线的实轴与虚轴是另外一条双曲线的虚轴与实轴，那么他们俩是共轭双曲线</w:t>
+      </w:r>
+    </w:p>
+    <w:p>
+      <w:pPr>
+        <w:rPr>
+          <w:rFonts w:ascii="微软雅黑 Light" w:eastAsia="微软雅黑 Light" w:hAnsi="微软雅黑 Light"/>
+        </w:rPr>
+      </w:pPr>
+      <w:r>
+        <w:rPr>
+          <w:rFonts w:ascii="微软雅黑 Light" w:eastAsia="微软雅黑 Light" w:hAnsi="微软雅黑 Light" w:hint="eastAsia"/>
+        </w:rPr>
+        <w:t>性质：&lt;</w:t>
+      </w:r>
+      <w:r>
+        <w:rPr>
+          <w:rFonts w:ascii="微软雅黑 Light" w:eastAsia="微软雅黑 Light" w:hAnsi="微软雅黑 Light"/>
+        </w:rPr>
+        <w:t>1&gt;</w:t>
+      </w:r>
+      <w:r>
+        <w:rPr>
+          <w:rFonts w:ascii="微软雅黑 Light" w:eastAsia="微软雅黑 Light" w:hAnsi="微软雅黑 Light" w:hint="eastAsia"/>
+        </w:rPr>
+        <w:t xml:space="preserve">有共同的渐近线 </w:t>
+      </w:r>
+      <w:r>
+        <w:rPr>
+          <w:rFonts w:ascii="微软雅黑 Light" w:eastAsia="微软雅黑 Light" w:hAnsi="微软雅黑 Light"/>
+        </w:rPr>
+        <w:t>&lt;2&gt;</w:t>
+      </w:r>
+      <w:r>
+        <w:rPr>
+          <w:rFonts w:ascii="微软雅黑 Light" w:eastAsia="微软雅黑 Light" w:hAnsi="微软雅黑 Light" w:hint="eastAsia"/>
+        </w:rPr>
+        <w:t xml:space="preserve">四个焦点共圆 </w:t>
+      </w:r>
+      <w:r>
+        <w:rPr>
+          <w:rFonts w:ascii="微软雅黑 Light" w:eastAsia="微软雅黑 Light" w:hAnsi="微软雅黑 Light"/>
+        </w:rPr>
+        <w:t>&lt;3&gt;</w:t>
+      </w:r>
+      <w:r>
+        <w:rPr>
+          <w:rFonts w:ascii="微软雅黑 Light" w:eastAsia="微软雅黑 Light" w:hAnsi="微软雅黑 Light" w:hint="eastAsia"/>
+        </w:rPr>
+        <w:t>他们离心率倒数的平方和为1</w:t>
+      </w:r>
+    </w:p>
+    <w:p>
+      <w:pPr>
+        <w:rPr>
+          <w:rFonts w:ascii="微软雅黑 Light" w:eastAsia="微软雅黑 Light" w:hAnsi="微软雅黑 Light"/>
+        </w:rPr>
+      </w:pPr>
+    </w:p>
+    <w:p>
+      <w:pPr>
+        <w:rPr>
+          <w:rFonts w:ascii="微软雅黑 Light" w:eastAsia="微软雅黑 Light" w:hAnsi="微软雅黑 Light"/>
+          <w:b/>
+          <w:bCs/>
+        </w:rPr>
+      </w:pPr>
+      <w:r>
+        <w:rPr>
+          <w:rFonts w:ascii="微软雅黑 Light" w:eastAsia="微软雅黑 Light" w:hAnsi="微软雅黑 Light"/>
+          <w:b/>
+          <w:bCs/>
+        </w:rPr>
+        <w:t xml:space="preserve"># </w:t>
+      </w:r>
+      <w:r>
+        <w:rPr>
+          <w:rFonts w:ascii="微软雅黑 Light" w:eastAsia="微软雅黑 Light" w:hAnsi="微软雅黑 Light" w:hint="eastAsia"/>
+          <w:b/>
+          <w:bCs/>
+        </w:rPr>
+        <w:t>双曲线的焦半径</w:t>
+      </w:r>
+    </w:p>
+    <w:p>
+      <w:pPr>
+        <w:rPr>
+          <w:rFonts w:ascii="微软雅黑 Light" w:eastAsia="微软雅黑 Light" w:hAnsi="微软雅黑 Light"/>
+        </w:rPr>
+      </w:pPr>
+      <w:r>
+        <w:rPr>
+          <w:rFonts w:ascii="微软雅黑 Light" w:eastAsia="微软雅黑 Light" w:hAnsi="微软雅黑 Light" w:hint="eastAsia"/>
+        </w:rPr>
+        <w:t>双曲线上任一点P</w:t>
+      </w:r>
+      <w:r>
+        <w:rPr>
+          <w:rFonts w:ascii="微软雅黑 Light" w:eastAsia="微软雅黑 Light" w:hAnsi="微软雅黑 Light"/>
+        </w:rPr>
+        <w:t>(x,y)</w:t>
+      </w:r>
+      <w:r>
+        <w:rPr>
+          <w:rFonts w:ascii="微软雅黑 Light" w:eastAsia="微软雅黑 Light" w:hAnsi="微软雅黑 Light" w:hint="eastAsia"/>
+        </w:rPr>
+        <w:t>到F</w:t>
+      </w:r>
+      <w:r>
+        <w:rPr>
+          <w:rFonts w:ascii="微软雅黑 Light" w:eastAsia="微软雅黑 Light" w:hAnsi="微软雅黑 Light"/>
         </w:rPr>
         <w:t>1</w:t>
       </w:r>
       <w:r>
         <w:rPr>
-          <w:rFonts w:ascii="微软雅黑 Light" w:eastAsia="微软雅黑 Light" w:hAnsi="微软雅黑 Light"/>
-        </w:rPr>
-        <w:t>.</w:t>
-      </w:r>
-      <w:r>
-        <w:rPr>
-          <w:rFonts w:ascii="微软雅黑 Light" w:eastAsia="微软雅黑 Light" w:hAnsi="微软雅黑 Light" w:hint="eastAsia"/>
-        </w:rPr>
-        <w:t>两种特殊的双曲线</w:t>
-      </w:r>
-    </w:p>
-    <w:p>
-      <w:pPr>
-        <w:rPr>
-          <w:rFonts w:ascii="微软雅黑 Light" w:eastAsia="微软雅黑 Light" w:hAnsi="微软雅黑 Light"/>
-        </w:rPr>
-      </w:pPr>
-      <w:r>
-        <w:rPr>
-          <w:rFonts w:ascii="微软雅黑 Light" w:eastAsia="微软雅黑 Light" w:hAnsi="微软雅黑 Light" w:hint="eastAsia"/>
-        </w:rPr>
-        <w:t>①等轴双曲线</w:t>
-      </w:r>
-      <w:r>
-        <w:rPr>
-          <w:rFonts w:ascii="微软雅黑 Light" w:eastAsia="微软雅黑 Light" w:hAnsi="微软雅黑 Light" w:hint="eastAsia"/>
-        </w:rPr>
-        <w:t>：实半轴与虚半轴相等，a</w:t>
-      </w:r>
-      <w:r>
-        <w:rPr>
-          <w:rFonts w:ascii="微软雅黑 Light" w:eastAsia="微软雅黑 Light" w:hAnsi="微软雅黑 Light"/>
-        </w:rPr>
-        <w:t>=b</w:t>
-      </w:r>
-    </w:p>
-    <w:p>
-      <w:pPr>
-        <w:rPr>
-          <w:rFonts w:ascii="微软雅黑 Light" w:eastAsia="微软雅黑 Light" w:hAnsi="微软雅黑 Light"/>
-        </w:rPr>
-      </w:pPr>
-      <w:r>
-        <w:rPr>
-          <w:rFonts w:ascii="微软雅黑 Light" w:eastAsia="微软雅黑 Light" w:hAnsi="微软雅黑 Light" w:hint="eastAsia"/>
-        </w:rPr>
-        <w:t>②共轭双曲线</w:t>
-      </w:r>
-      <w:r>
-        <w:rPr>
-          <w:rFonts w:ascii="微软雅黑 Light" w:eastAsia="微软雅黑 Light" w:hAnsi="微软雅黑 Light" w:hint="eastAsia"/>
-        </w:rPr>
-        <w:t>：一条双曲线的实轴与虚轴是另外一条双曲线的虚轴与实轴，那么他们俩是共轭双曲线</w:t>
-      </w:r>
-    </w:p>
-    <w:p>
-      <w:pPr>
-        <w:rPr>
-          <w:rFonts w:ascii="微软雅黑 Light" w:eastAsia="微软雅黑 Light" w:hAnsi="微软雅黑 Light"/>
-        </w:rPr>
-      </w:pPr>
-      <w:r>
-        <w:rPr>
-          <w:rFonts w:ascii="微软雅黑 Light" w:eastAsia="微软雅黑 Light" w:hAnsi="微软雅黑 Light" w:hint="eastAsia"/>
-        </w:rPr>
-        <w:t>性质：&lt;</w:t>
-      </w:r>
-      <w:r>
-        <w:rPr>
-          <w:rFonts w:ascii="微软雅黑 Light" w:eastAsia="微软雅黑 Light" w:hAnsi="微软雅黑 Light"/>
-        </w:rPr>
-        <w:t>1&gt;</w:t>
-      </w:r>
-      <w:r>
-        <w:rPr>
-          <w:rFonts w:ascii="微软雅黑 Light" w:eastAsia="微软雅黑 Light" w:hAnsi="微软雅黑 Light" w:hint="eastAsia"/>
-        </w:rPr>
-        <w:t xml:space="preserve">有共同的渐近线 </w:t>
-      </w:r>
-      <w:r>
-        <w:rPr>
-          <w:rFonts w:ascii="微软雅黑 Light" w:eastAsia="微软雅黑 Light" w:hAnsi="微软雅黑 Light"/>
-        </w:rPr>
-        <w:t>&lt;2&gt;</w:t>
-      </w:r>
-      <w:r>
-        <w:rPr>
-          <w:rFonts w:ascii="微软雅黑 Light" w:eastAsia="微软雅黑 Light" w:hAnsi="微软雅黑 Light" w:hint="eastAsia"/>
-        </w:rPr>
-        <w:t xml:space="preserve">四个焦点共圆 </w:t>
-      </w:r>
-      <w:r>
-        <w:rPr>
-          <w:rFonts w:ascii="微软雅黑 Light" w:eastAsia="微软雅黑 Light" w:hAnsi="微软雅黑 Light"/>
-        </w:rPr>
-        <w:t>&lt;3&gt;</w:t>
-      </w:r>
-      <w:r>
-        <w:rPr>
-          <w:rFonts w:ascii="微软雅黑 Light" w:eastAsia="微软雅黑 Light" w:hAnsi="微软雅黑 Light" w:hint="eastAsia"/>
-        </w:rPr>
-        <w:t>他们离心率倒数的平方和为1</w:t>
-      </w:r>
-    </w:p>
-    <w:p>
-      <w:pPr>
-        <w:rPr>
-          <w:rFonts w:ascii="微软雅黑 Light" w:eastAsia="微软雅黑 Light" w:hAnsi="微软雅黑 Light"/>
-        </w:rPr>
-      </w:pPr>
-    </w:p>
-    <w:p>
-      <w:pPr>
-        <w:rPr>
-          <w:rFonts w:ascii="微软雅黑 Light" w:eastAsia="微软雅黑 Light" w:hAnsi="微软雅黑 Light"/>
-        </w:rPr>
-      </w:pPr>
-      <w:r>
-        <w:rPr>
-          <w:rFonts w:ascii="微软雅黑 Light" w:eastAsia="微软雅黑 Light" w:hAnsi="微软雅黑 Light" w:hint="eastAsia"/>
+          <w:rFonts w:ascii="微软雅黑 Light" w:eastAsia="微软雅黑 Light" w:hAnsi="微软雅黑 Light" w:hint="eastAsia"/>
+        </w:rPr>
+        <w:t>，F</w:t>
+      </w:r>
+      <w:r>
+        <w:rPr>
+          <w:rFonts w:ascii="微软雅黑 Light" w:eastAsia="微软雅黑 Light" w:hAnsi="微软雅黑 Light"/>
         </w:rPr>
         <w:t>2</w:t>
       </w:r>
       <w:r>
         <w:rPr>
-          <w:rFonts w:ascii="微软雅黑 Light" w:eastAsia="微软雅黑 Light" w:hAnsi="微软雅黑 Light"/>
-        </w:rPr>
-        <w:t>.</w:t>
-      </w:r>
-      <w:r>
-        <w:rPr>
-          <w:rFonts w:ascii="微软雅黑 Light" w:eastAsia="微软雅黑 Light" w:hAnsi="微软雅黑 Light" w:hint="eastAsia"/>
-        </w:rPr>
-        <w:t>双曲线的焦半径</w:t>
-      </w:r>
-    </w:p>
-    <w:p>
-      <w:pPr>
-        <w:rPr>
-          <w:rFonts w:ascii="微软雅黑 Light" w:eastAsia="微软雅黑 Light" w:hAnsi="微软雅黑 Light"/>
-        </w:rPr>
-      </w:pPr>
-      <w:r>
-        <w:rPr>
-          <w:rFonts w:ascii="微软雅黑 Light" w:eastAsia="微软雅黑 Light" w:hAnsi="微软雅黑 Light" w:hint="eastAsia"/>
-        </w:rPr>
-        <w:t>双曲线上任一点P</w:t>
-      </w:r>
-      <w:r>
-        <w:rPr>
-          <w:rFonts w:ascii="微软雅黑 Light" w:eastAsia="微软雅黑 Light" w:hAnsi="微软雅黑 Light"/>
-        </w:rPr>
-        <w:t>(x,y)</w:t>
-      </w:r>
-      <w:r>
-        <w:rPr>
-          <w:rFonts w:ascii="微软雅黑 Light" w:eastAsia="微软雅黑 Light" w:hAnsi="微软雅黑 Light" w:hint="eastAsia"/>
-        </w:rPr>
-        <w:t>到F</w:t>
-      </w:r>
-      <w:r>
-        <w:rPr>
-          <w:rFonts w:ascii="微软雅黑 Light" w:eastAsia="微软雅黑 Light" w:hAnsi="微软雅黑 Light"/>
-        </w:rPr>
-        <w:t>1</w:t>
-      </w:r>
-      <w:r>
-        <w:rPr>
-          <w:rFonts w:ascii="微软雅黑 Light" w:eastAsia="微软雅黑 Light" w:hAnsi="微软雅黑 Light" w:hint="eastAsia"/>
-        </w:rPr>
-        <w:t>，F</w:t>
-      </w:r>
-      <w:r>
-        <w:rPr>
-          <w:rFonts w:ascii="微软雅黑 Light" w:eastAsia="微软雅黑 Light" w:hAnsi="微软雅黑 Light"/>
-        </w:rPr>
-        <w:t>2</w:t>
-      </w:r>
-      <w:r>
-        <w:rPr>
           <w:rFonts w:ascii="微软雅黑 Light" w:eastAsia="微软雅黑 Light" w:hAnsi="微软雅黑 Light" w:hint="eastAsia"/>
         </w:rPr>
         <w:t>的距离</w:t>
@@ -238,6 +252,12 @@
           <w:rFonts w:ascii="微软雅黑 Light" w:eastAsia="微软雅黑 Light" w:hAnsi="微软雅黑 Light"/>
         </w:rPr>
       </w:pPr>
+      <w:r>
+        <w:rPr>
+          <w:rFonts w:ascii="微软雅黑 Light" w:eastAsia="微软雅黑 Light" w:hAnsi="微软雅黑 Light" w:hint="eastAsia"/>
+        </w:rPr>
+        <w:t>★</w:t>
+      </w:r>
       <w:r>
         <w:rPr>
           <w:rFonts w:ascii="微软雅黑 Light" w:eastAsia="微软雅黑 Light" w:hAnsi="微软雅黑 Light" w:hint="eastAsia"/>
@@ -442,7 +462,7 @@
                     <pic:cNvPicPr/>
                   </pic:nvPicPr>
                   <pic:blipFill>
-                    <a:blip r:embed="rId4"/>
+                    <a:blip r:embed="rId6"/>
                     <a:stretch>
                       <a:fillRect/>
                     </a:stretch>
@@ -467,25 +487,25 @@
       <w:pPr>
         <w:rPr>
           <w:rFonts w:ascii="微软雅黑 Light" w:eastAsia="微软雅黑 Light" w:hAnsi="微软雅黑 Light"/>
-        </w:rPr>
-      </w:pPr>
-      <w:r>
-        <w:rPr>
-          <w:rFonts w:ascii="微软雅黑 Light" w:eastAsia="微软雅黑 Light" w:hAnsi="微软雅黑 Light" w:hint="eastAsia"/>
-        </w:rPr>
-        <w:t>3</w:t>
-      </w:r>
-      <w:r>
-        <w:rPr>
-          <w:rFonts w:ascii="微软雅黑 Light" w:eastAsia="微软雅黑 Light" w:hAnsi="微软雅黑 Light"/>
-        </w:rPr>
-        <w:t>.</w:t>
-      </w:r>
-      <w:r>
-        <w:rPr>
-          <w:rFonts w:ascii="微软雅黑 Light" w:eastAsia="微软雅黑 Light" w:hAnsi="微软雅黑 Light" w:hint="eastAsia"/>
-        </w:rPr>
-        <w:t>太懒了所以直接放图</w:t>
+          <w:b/>
+          <w:bCs/>
+        </w:rPr>
+      </w:pPr>
+      <w:r>
+        <w:rPr>
+          <w:rFonts w:ascii="微软雅黑 Light" w:eastAsia="微软雅黑 Light" w:hAnsi="微软雅黑 Light"/>
+          <w:b/>
+          <w:bCs/>
+        </w:rPr>
+        <w:t xml:space="preserve"># </w:t>
+      </w:r>
+      <w:r>
+        <w:rPr>
+          <w:rFonts w:ascii="微软雅黑 Light" w:eastAsia="微软雅黑 Light" w:hAnsi="微软雅黑 Light" w:hint="eastAsia"/>
+          <w:b/>
+          <w:bCs/>
+        </w:rPr>
+        <w:t>一些推论</w:t>
       </w:r>
     </w:p>
     <w:p>
@@ -518,7 +538,7 @@
                     </pic:cNvPicPr>
                   </pic:nvPicPr>
                   <pic:blipFill>
-                    <a:blip r:embed="rId5" cstate="print">
+                    <a:blip r:embed="rId7" cstate="print">
                       <a:extLst>
                         <a:ext uri="{28A0092B-C50C-407E-A947-70E740481C1C}">
                           <a14:useLocalDpi xmlns:a14="http://schemas.microsoft.com/office/drawing/2010/main" val="0"/>
@@ -576,7 +596,7 @@
                     <pic:cNvPicPr/>
                   </pic:nvPicPr>
                   <pic:blipFill>
-                    <a:blip r:embed="rId6"/>
+                    <a:blip r:embed="rId8"/>
                     <a:stretch>
                       <a:fillRect/>
                     </a:stretch>
@@ -633,6 +653,7 @@
         <w:rPr>
           <w:noProof/>
         </w:rPr>
+        <w:lastRenderedPageBreak/>
         <w:drawing>
           <wp:inline distT="0" distB="0" distL="0" distR="0" wp14:anchorId="797F2F80" wp14:editId="76F38740">
             <wp:extent cx="5274310" cy="2792095"/>
@@ -649,7 +670,7 @@
                     <pic:cNvPicPr/>
                   </pic:nvPicPr>
                   <pic:blipFill>
-                    <a:blip r:embed="rId7"/>
+                    <a:blip r:embed="rId9"/>
                     <a:stretch>
                       <a:fillRect/>
                     </a:stretch>
@@ -719,7 +740,7 @@
                     </pic:cNvPicPr>
                   </pic:nvPicPr>
                   <pic:blipFill>
-                    <a:blip r:embed="rId8" cstate="print">
+                    <a:blip r:embed="rId10" cstate="print">
                       <a:extLst>
                         <a:ext uri="{28A0092B-C50C-407E-A947-70E740481C1C}">
                           <a14:useLocalDpi xmlns:a14="http://schemas.microsoft.com/office/drawing/2010/main" val="0"/>
@@ -780,7 +801,7 @@
                     </pic:cNvPicPr>
                   </pic:nvPicPr>
                   <pic:blipFill>
-                    <a:blip r:embed="rId9" cstate="print">
+                    <a:blip r:embed="rId11" cstate="print">
                       <a:extLst>
                         <a:ext uri="{28A0092B-C50C-407E-A947-70E740481C1C}">
                           <a14:useLocalDpi xmlns:a14="http://schemas.microsoft.com/office/drawing/2010/main" val="0"/>
@@ -815,6 +836,7 @@
         <w:rPr>
           <w:noProof/>
         </w:rPr>
+        <w:lastRenderedPageBreak/>
         <w:drawing>
           <wp:inline distT="0" distB="0" distL="0" distR="0" wp14:anchorId="39B0EFD7" wp14:editId="53EDDFD9">
             <wp:extent cx="4742857" cy="3980952"/>
@@ -831,7 +853,7 @@
                     <pic:cNvPicPr/>
                   </pic:nvPicPr>
                   <pic:blipFill>
-                    <a:blip r:embed="rId10"/>
+                    <a:blip r:embed="rId12"/>
                     <a:stretch>
                       <a:fillRect/>
                     </a:stretch>
@@ -863,23 +885,23 @@
       <w:pPr>
         <w:rPr>
           <w:rFonts w:ascii="微软雅黑 Light" w:eastAsia="微软雅黑 Light" w:hAnsi="微软雅黑 Light"/>
-        </w:rPr>
-      </w:pPr>
-      <w:r>
-        <w:rPr>
-          <w:rFonts w:ascii="微软雅黑 Light" w:eastAsia="微软雅黑 Light" w:hAnsi="微软雅黑 Light" w:hint="eastAsia"/>
-        </w:rPr>
-        <w:t>4</w:t>
-      </w:r>
-      <w:r>
-        <w:rPr>
-          <w:rFonts w:ascii="微软雅黑 Light" w:eastAsia="微软雅黑 Light" w:hAnsi="微软雅黑 Light"/>
-        </w:rPr>
-        <w:t>.</w:t>
-      </w:r>
-      <w:r>
-        <w:rPr>
-          <w:rFonts w:ascii="微软雅黑 Light" w:eastAsia="微软雅黑 Light" w:hAnsi="微软雅黑 Light" w:hint="eastAsia"/>
+          <w:b/>
+          <w:bCs/>
+        </w:rPr>
+      </w:pPr>
+      <w:r>
+        <w:rPr>
+          <w:rFonts w:ascii="微软雅黑 Light" w:eastAsia="微软雅黑 Light" w:hAnsi="微软雅黑 Light"/>
+          <w:b/>
+          <w:bCs/>
+        </w:rPr>
+        <w:t xml:space="preserve"># </w:t>
+      </w:r>
+      <w:r>
+        <w:rPr>
+          <w:rFonts w:ascii="微软雅黑 Light" w:eastAsia="微软雅黑 Light" w:hAnsi="微软雅黑 Light" w:hint="eastAsia"/>
+          <w:b/>
+          <w:bCs/>
         </w:rPr>
         <w:t>焦点到渐近线的距离为b</w:t>
       </w:r>
@@ -887,13 +909,14 @@
     <w:p>
       <w:pPr>
         <w:rPr>
-          <w:rFonts w:ascii="微软雅黑 Light" w:eastAsia="微软雅黑 Light" w:hAnsi="微软雅黑 Light" w:hint="eastAsia"/>
+          <w:rFonts w:ascii="微软雅黑 Light" w:eastAsia="微软雅黑 Light" w:hAnsi="微软雅黑 Light"/>
         </w:rPr>
       </w:pPr>
       <w:r>
         <w:rPr>
           <w:noProof/>
         </w:rPr>
+        <w:lastRenderedPageBreak/>
         <w:drawing>
           <wp:inline distT="0" distB="0" distL="0" distR="0" wp14:anchorId="438F8527" wp14:editId="73F3F5D1">
             <wp:extent cx="3628571" cy="4685714"/>
@@ -910,7 +933,7 @@
                     <pic:cNvPicPr/>
                   </pic:nvPicPr>
                   <pic:blipFill>
-                    <a:blip r:embed="rId11"/>
+                    <a:blip r:embed="rId13"/>
                     <a:stretch>
                       <a:fillRect/>
                     </a:stretch>
@@ -939,6 +962,44 @@
     </w:sectPr>
   </w:body>
 </w:document>
+</file>
+
+<file path=word/endnotes.xml><?xml version="1.0" encoding="utf-8"?>
+<w:endnotes xmlns:wpc="http://schemas.microsoft.com/office/word/2010/wordprocessingCanvas" xmlns:cx="http://schemas.microsoft.com/office/drawing/2014/chartex" xmlns:cx1="http://schemas.microsoft.com/office/drawing/2015/9/8/chartex" xmlns:cx2="http://schemas.microsoft.com/office/drawing/2015/10/21/chartex" xmlns:cx3="http://schemas.microsoft.com/office/drawing/2016/5/9/chartex" xmlns:cx4="http://schemas.microsoft.com/office/drawing/2016/5/10/chartex" xmlns:cx5="http://schemas.microsoft.com/office/drawing/2016/5/11/chartex" xmlns:cx6="http://schemas.microsoft.com/office/drawing/2016/5/12/chartex" xmlns:cx7="http://schemas.microsoft.com/office/drawing/2016/5/13/chartex" xmlns:cx8="http://schemas.microsoft.com/office/drawing/2016/5/14/chartex" xmlns:mc="http://schemas.openxmlformats.org/markup-compatibility/2006" xmlns:aink="http://schemas.microsoft.com/office/drawing/2016/ink" xmlns:am3d="http://schemas.microsoft.com/office/drawing/2017/model3d" xmlns:o="urn:schemas-microsoft-com:office:office" xmlns:r="http://schemas.openxmlformats.org/officeDocument/2006/relationships" xmlns:m="http://schemas.openxmlformats.org/officeDocument/2006/math" xmlns:v="urn:schemas-microsoft-com:vml" xmlns:wp14="http://schemas.microsoft.com/office/word/2010/wordprocessingDrawing" xmlns:wp="http://schemas.openxmlformats.org/drawingml/2006/wordprocessingDrawing" xmlns:w10="urn:schemas-microsoft-com:office:word" xmlns:w="http://schemas.openxmlformats.org/wordprocessingml/2006/main" xmlns:w14="http://schemas.microsoft.com/office/word/2010/wordml" xmlns:w15="http://schemas.microsoft.com/office/word/2012/wordml" xmlns:w16cex="http://schemas.microsoft.com/office/word/2018/wordml/cex" xmlns:w16cid="http://schemas.microsoft.com/office/word/2016/wordml/cid" xmlns:w16="http://schemas.microsoft.com/office/word/2018/wordml" xmlns:w16sdtdh="http://schemas.microsoft.com/office/word/2020/wordml/sdtdatahash" xmlns:w16se="http://schemas.microsoft.com/office/word/2015/wordml/symex" xmlns:wpg="http://schemas.microsoft.com/office/word/2010/wordprocessingGroup" xmlns:wpi="http://schemas.microsoft.com/office/word/2010/wordprocessingInk" xmlns:wne="http://schemas.microsoft.com/office/word/2006/wordml" xmlns:wps="http://schemas.microsoft.com/office/word/2010/wordprocessingShape" mc:Ignorable="w14 w15 w16se w16cid w16 w16cex w16sdtdh wp14">
+  <w:endnote w:type="separator" w:id="-1">
+    <w:p>
+      <w:r>
+        <w:separator/>
+      </w:r>
+    </w:p>
+  </w:endnote>
+  <w:endnote w:type="continuationSeparator" w:id="0">
+    <w:p>
+      <w:r>
+        <w:continuationSeparator/>
+      </w:r>
+    </w:p>
+  </w:endnote>
+</w:endnotes>
+</file>
+
+<file path=word/footnotes.xml><?xml version="1.0" encoding="utf-8"?>
+<w:footnotes xmlns:wpc="http://schemas.microsoft.com/office/word/2010/wordprocessingCanvas" xmlns:cx="http://schemas.microsoft.com/office/drawing/2014/chartex" xmlns:cx1="http://schemas.microsoft.com/office/drawing/2015/9/8/chartex" xmlns:cx2="http://schemas.microsoft.com/office/drawing/2015/10/21/chartex" xmlns:cx3="http://schemas.microsoft.com/office/drawing/2016/5/9/chartex" xmlns:cx4="http://schemas.microsoft.com/office/drawing/2016/5/10/chartex" xmlns:cx5="http://schemas.microsoft.com/office/drawing/2016/5/11/chartex" xmlns:cx6="http://schemas.microsoft.com/office/drawing/2016/5/12/chartex" xmlns:cx7="http://schemas.microsoft.com/office/drawing/2016/5/13/chartex" xmlns:cx8="http://schemas.microsoft.com/office/drawing/2016/5/14/chartex" xmlns:mc="http://schemas.openxmlformats.org/markup-compatibility/2006" xmlns:aink="http://schemas.microsoft.com/office/drawing/2016/ink" xmlns:am3d="http://schemas.microsoft.com/office/drawing/2017/model3d" xmlns:o="urn:schemas-microsoft-com:office:office" xmlns:r="http://schemas.openxmlformats.org/officeDocument/2006/relationships" xmlns:m="http://schemas.openxmlformats.org/officeDocument/2006/math" xmlns:v="urn:schemas-microsoft-com:vml" xmlns:wp14="http://schemas.microsoft.com/office/word/2010/wordprocessingDrawing" xmlns:wp="http://schemas.openxmlformats.org/drawingml/2006/wordprocessingDrawing" xmlns:w10="urn:schemas-microsoft-com:office:word" xmlns:w="http://schemas.openxmlformats.org/wordprocessingml/2006/main" xmlns:w14="http://schemas.microsoft.com/office/word/2010/wordml" xmlns:w15="http://schemas.microsoft.com/office/word/2012/wordml" xmlns:w16cex="http://schemas.microsoft.com/office/word/2018/wordml/cex" xmlns:w16cid="http://schemas.microsoft.com/office/word/2016/wordml/cid" xmlns:w16="http://schemas.microsoft.com/office/word/2018/wordml" xmlns:w16sdtdh="http://schemas.microsoft.com/office/word/2020/wordml/sdtdatahash" xmlns:w16se="http://schemas.microsoft.com/office/word/2015/wordml/symex" xmlns:wpg="http://schemas.microsoft.com/office/word/2010/wordprocessingGroup" xmlns:wpi="http://schemas.microsoft.com/office/word/2010/wordprocessingInk" xmlns:wne="http://schemas.microsoft.com/office/word/2006/wordml" xmlns:wps="http://schemas.microsoft.com/office/word/2010/wordprocessingShape" mc:Ignorable="w14 w15 w16se w16cid w16 w16cex w16sdtdh wp14">
+  <w:footnote w:type="separator" w:id="-1">
+    <w:p>
+      <w:r>
+        <w:separator/>
+      </w:r>
+    </w:p>
+  </w:footnote>
+  <w:footnote w:type="continuationSeparator" w:id="0">
+    <w:p>
+      <w:r>
+        <w:continuationSeparator/>
+      </w:r>
+    </w:p>
+  </w:footnote>
+</w:footnotes>
 </file>
 
 <file path=word/styles.xml><?xml version="1.0" encoding="utf-8"?>
@@ -1954,6 +2015,71 @@
       <w:outlineLvl w:val="9"/>
     </w:pPr>
   </w:style>
+  <w:style w:type="paragraph" w:styleId="af4">
+    <w:name w:val="header"/>
+    <w:basedOn w:val="a"/>
+    <w:link w:val="af5"/>
+    <w:uiPriority w:val="99"/>
+    <w:unhideWhenUsed/>
+    <w:rsid w:val="00D267F0"/>
+    <w:pPr>
+      <w:pBdr>
+        <w:bottom w:val="single" w:sz="6" w:space="1" w:color="auto"/>
+      </w:pBdr>
+      <w:tabs>
+        <w:tab w:val="center" w:pos="4153"/>
+        <w:tab w:val="right" w:pos="8306"/>
+      </w:tabs>
+      <w:snapToGrid w:val="0"/>
+      <w:jc w:val="center"/>
+    </w:pPr>
+    <w:rPr>
+      <w:sz w:val="18"/>
+      <w:szCs w:val="18"/>
+    </w:rPr>
+  </w:style>
+  <w:style w:type="character" w:customStyle="1" w:styleId="af5">
+    <w:name w:val="页眉 字符"/>
+    <w:basedOn w:val="a0"/>
+    <w:link w:val="af4"/>
+    <w:uiPriority w:val="99"/>
+    <w:rsid w:val="00D267F0"/>
+    <w:rPr>
+      <w:sz w:val="18"/>
+      <w:szCs w:val="18"/>
+    </w:rPr>
+  </w:style>
+  <w:style w:type="paragraph" w:styleId="af6">
+    <w:name w:val="footer"/>
+    <w:basedOn w:val="a"/>
+    <w:link w:val="af7"/>
+    <w:uiPriority w:val="99"/>
+    <w:unhideWhenUsed/>
+    <w:rsid w:val="00D267F0"/>
+    <w:pPr>
+      <w:tabs>
+        <w:tab w:val="center" w:pos="4153"/>
+        <w:tab w:val="right" w:pos="8306"/>
+      </w:tabs>
+      <w:snapToGrid w:val="0"/>
+      <w:jc w:val="left"/>
+    </w:pPr>
+    <w:rPr>
+      <w:sz w:val="18"/>
+      <w:szCs w:val="18"/>
+    </w:rPr>
+  </w:style>
+  <w:style w:type="character" w:customStyle="1" w:styleId="af7">
+    <w:name w:val="页脚 字符"/>
+    <w:basedOn w:val="a0"/>
+    <w:link w:val="af6"/>
+    <w:uiPriority w:val="99"/>
+    <w:rsid w:val="00D267F0"/>
+    <w:rPr>
+      <w:sz w:val="18"/>
+      <w:szCs w:val="18"/>
+    </w:rPr>
+  </w:style>
 </w:styles>
 </file>
 

</xml_diff>